<commit_message>
Some small changes in Methodology
</commit_message>
<xml_diff>
--- a/Thesis/Methodology.docx
+++ b/Thesis/Methodology.docx
@@ -51,13 +51,45 @@
           <w:color w:val="FF0000"/>
           <w:lang w:val="en-US"/>
         </w:rPr>
-        <w:t>TODO: Also write about the discussions I will have about http vs ws?</w:t>
-      </w:r>
+        <w:t xml:space="preserve">TODO: Also write about the discussions I will have about http </w:t>
+      </w:r>
+      <w:proofErr w:type="spellStart"/>
       <w:r>
         <w:rPr>
           <w:color w:val="FF0000"/>
           <w:lang w:val="en-US"/>
         </w:rPr>
+        <w:t>vs</w:t>
+      </w:r>
+      <w:proofErr w:type="spellEnd"/>
+      <w:r>
+        <w:rPr>
+          <w:color w:val="FF0000"/>
+          <w:lang w:val="en-US"/>
+        </w:rPr>
+        <w:t xml:space="preserve"> </w:t>
+      </w:r>
+      <w:proofErr w:type="spellStart"/>
+      <w:r>
+        <w:rPr>
+          <w:color w:val="FF0000"/>
+          <w:lang w:val="en-US"/>
+        </w:rPr>
+        <w:t>ws</w:t>
+      </w:r>
+      <w:proofErr w:type="spellEnd"/>
+      <w:r>
+        <w:rPr>
+          <w:color w:val="FF0000"/>
+          <w:lang w:val="en-US"/>
+        </w:rPr>
+        <w:t>?</w:t>
+      </w:r>
+      <w:r>
+        <w:rPr>
+          <w:color w:val="FF0000"/>
+          <w:lang w:val="en-US"/>
+        </w:rPr>
         <w:br/>
       </w:r>
     </w:p>
@@ -85,8 +117,17 @@
           <w:color w:val="FF0000"/>
           <w:lang w:val="en-US"/>
         </w:rPr>
-        <w:t>TODO: crossref</w:t>
-      </w:r>
+        <w:t xml:space="preserve">TODO: </w:t>
+      </w:r>
+      <w:proofErr w:type="spellStart"/>
+      <w:r>
+        <w:rPr>
+          <w:color w:val="FF0000"/>
+          <w:lang w:val="en-US"/>
+        </w:rPr>
+        <w:t>crossref</w:t>
+      </w:r>
+      <w:proofErr w:type="spellEnd"/>
       <w:r>
         <w:rPr>
           <w:color w:val="1F497D" w:themeColor="text2"/>
@@ -175,21 +216,6 @@
     </w:p>
     <w:p>
       <w:pPr>
-        <w:rPr>
-          <w:color w:val="FF0000"/>
-          <w:lang w:val="en-US"/>
-        </w:rPr>
-      </w:pPr>
-      <w:r>
-        <w:rPr>
-          <w:color w:val="FF0000"/>
-          <w:lang w:val="en-US"/>
-        </w:rPr>
-        <w:t>TODO: subsections describing each criteria or just a bullet list?</w:t>
-      </w:r>
-    </w:p>
-    <w:p>
-      <w:pPr>
         <w:pStyle w:val="Overskrift3"/>
         <w:rPr>
           <w:lang w:val="en-US"/>
@@ -325,7 +351,28 @@
         <w:rPr>
           <w:lang w:val="en-US"/>
         </w:rPr>
-        <w:t xml:space="preserve"> text to make it look more appealing. The general impression the framework gives has to be professional, meaning that the homepage, or GitHub page, should not have a lot of flashing lights and other unappealing elements.</w:t>
+        <w:t xml:space="preserve"> text to make it look more appealing. The general </w:t>
+      </w:r>
+      <w:r>
+        <w:rPr>
+          <w:lang w:val="en-US"/>
+        </w:rPr>
+        <w:lastRenderedPageBreak/>
+        <w:t xml:space="preserve">impression the framework gives has to be professional, meaning that the homepage, or </w:t>
+      </w:r>
+      <w:proofErr w:type="spellStart"/>
+      <w:r>
+        <w:rPr>
+          <w:lang w:val="en-US"/>
+        </w:rPr>
+        <w:t>GitHub</w:t>
+      </w:r>
+      <w:proofErr w:type="spellEnd"/>
+      <w:r>
+        <w:rPr>
+          <w:lang w:val="en-US"/>
+        </w:rPr>
+        <w:t xml:space="preserve"> page, should not have a lot of flashing lights and other unappealing elements.</w:t>
       </w:r>
     </w:p>
     <w:p>
@@ -468,6 +515,12 @@
         </w:rPr>
         <w:t>The ability to store session data is not relevant for a library that is meant for direct integration with existing web application frameworks like for instance the .NET Framework.</w:t>
       </w:r>
+      <w:r>
+        <w:rPr>
+          <w:lang w:val="en-US"/>
+        </w:rPr>
+        <w:t xml:space="preserve"> But for others that are meant to run on a stand-alone server, it might be relevant.</w:t>
+      </w:r>
     </w:p>
     <w:p>
       <w:pPr>
@@ -610,6 +663,7 @@
         <w:rPr>
           <w:lang w:val="en-US"/>
         </w:rPr>
+        <w:lastRenderedPageBreak/>
         <w:t>Global events are defined as all actions except from logging in and registering a new user.</w:t>
       </w:r>
     </w:p>
@@ -763,11 +817,19 @@
           <w:lang w:val="en-US"/>
         </w:rPr>
       </w:pPr>
-      <w:r>
-        <w:rPr>
-          <w:lang w:val="en-US"/>
-        </w:rPr>
-        <w:t>MySql will be utilized as database unless it requires substantial workarounds, that may cause the framework to misbehave, to implement it.</w:t>
+      <w:proofErr w:type="spellStart"/>
+      <w:r>
+        <w:rPr>
+          <w:lang w:val="en-US"/>
+        </w:rPr>
+        <w:t>MySql</w:t>
+      </w:r>
+      <w:proofErr w:type="spellEnd"/>
+      <w:r>
+        <w:rPr>
+          <w:lang w:val="en-US"/>
+        </w:rPr>
+        <w:t xml:space="preserve"> will be utilized as database unless it requires substantial workarounds, that may cause the framework to misbehave, to implement it.</w:t>
       </w:r>
     </w:p>
     <w:p>
@@ -847,7 +909,35 @@
         <w:rPr>
           <w:lang w:val="en-US"/>
         </w:rPr>
-        <w:t xml:space="preserve">All tests (integration and unit) will use common testing frameworks in the framework language. For Java: JUnit, for C#: NUnit, for JavaScript: Mocha with some assertion framework like should.js. </w:t>
+        <w:t xml:space="preserve">All tests (integration and unit) will use common testing frameworks in the framework language. For Java: </w:t>
+      </w:r>
+      <w:proofErr w:type="spellStart"/>
+      <w:r>
+        <w:rPr>
+          <w:lang w:val="en-US"/>
+        </w:rPr>
+        <w:t>JUnit</w:t>
+      </w:r>
+      <w:proofErr w:type="spellEnd"/>
+      <w:r>
+        <w:rPr>
+          <w:lang w:val="en-US"/>
+        </w:rPr>
+        <w:t xml:space="preserve">, for C#: </w:t>
+      </w:r>
+      <w:proofErr w:type="spellStart"/>
+      <w:r>
+        <w:rPr>
+          <w:lang w:val="en-US"/>
+        </w:rPr>
+        <w:t>NUnit</w:t>
+      </w:r>
+      <w:proofErr w:type="spellEnd"/>
+      <w:r>
+        <w:rPr>
+          <w:lang w:val="en-US"/>
+        </w:rPr>
+        <w:t xml:space="preserve">, for JavaScript: Mocha with some assertion framework like should.js. </w:t>
       </w:r>
       <w:r>
         <w:rPr>
@@ -909,7 +999,23 @@
           <w:color w:val="FF0000"/>
           <w:lang w:val="en-US"/>
         </w:rPr>
-        <w:t>TODO: crossref and write about it</w:t>
+        <w:t xml:space="preserve">TODO: </w:t>
+      </w:r>
+      <w:proofErr w:type="spellStart"/>
+      <w:r>
+        <w:rPr>
+          <w:color w:val="FF0000"/>
+          <w:lang w:val="en-US"/>
+        </w:rPr>
+        <w:t>crossref</w:t>
+      </w:r>
+      <w:proofErr w:type="spellEnd"/>
+      <w:r>
+        <w:rPr>
+          <w:color w:val="FF0000"/>
+          <w:lang w:val="en-US"/>
+        </w:rPr>
+        <w:t xml:space="preserve"> and write about it</w:t>
       </w:r>
       <w:r>
         <w:rPr>
@@ -959,6 +1065,7 @@
         <w:rPr>
           <w:lang w:val="en-US"/>
         </w:rPr>
+        <w:lastRenderedPageBreak/>
         <w:t>Choice of database engine</w:t>
       </w:r>
       <w:bookmarkEnd w:id="15"/>
@@ -969,11 +1076,33 @@
           <w:lang w:val="en-US"/>
         </w:rPr>
       </w:pPr>
-      <w:r>
-        <w:rPr>
-          <w:lang w:val="en-US"/>
-        </w:rPr>
-        <w:t>MySql, while it is an aging database engine, is one of the oldest, best maintained and used database engines on the marked. It is reliable and simple to use, and it should be universal enough for all frameworks to use. If, however, some framework does not support it out of the box, I will have to consider not to use it. Using another database for a specific framework is allowed if and only if making it work with MySql requires some workarounds that may change the frameworks original behavior. All hacks that require changing the frameworks source code is also out of the question, and will lead to the usage of one database engine officially supported by the framework.</w:t>
+      <w:proofErr w:type="spellStart"/>
+      <w:r>
+        <w:rPr>
+          <w:lang w:val="en-US"/>
+        </w:rPr>
+        <w:t>MySql</w:t>
+      </w:r>
+      <w:proofErr w:type="spellEnd"/>
+      <w:r>
+        <w:rPr>
+          <w:lang w:val="en-US"/>
+        </w:rPr>
+        <w:t xml:space="preserve">, while it is an aging database engine, is one of the oldest, best maintained and used database engines on the marked. It is reliable and simple to use, and it should be universal enough for all frameworks to use. If, however, some framework does not support it out of the box, I will have to consider not to use it. Using another database for a specific framework is allowed if and only if making it work with </w:t>
+      </w:r>
+      <w:proofErr w:type="spellStart"/>
+      <w:r>
+        <w:rPr>
+          <w:lang w:val="en-US"/>
+        </w:rPr>
+        <w:t>MySql</w:t>
+      </w:r>
+      <w:proofErr w:type="spellEnd"/>
+      <w:r>
+        <w:rPr>
+          <w:lang w:val="en-US"/>
+        </w:rPr>
+        <w:t xml:space="preserve"> requires some workarounds that may change the frameworks original behavior. All hacks that require changing the frameworks source code is also out of the question, and will lead to the usage of one database engine officially supported by the framework.</w:t>
       </w:r>
     </w:p>
     <w:p>
@@ -1130,8 +1259,17 @@
           <w:color w:val="FF0000"/>
           <w:lang w:val="en-US"/>
         </w:rPr>
-        <w:t>TODO: forkortelse</w:t>
-      </w:r>
+        <w:t xml:space="preserve">TODO: </w:t>
+      </w:r>
+      <w:proofErr w:type="spellStart"/>
+      <w:r>
+        <w:rPr>
+          <w:color w:val="FF0000"/>
+          <w:lang w:val="en-US"/>
+        </w:rPr>
+        <w:t>forkortelse</w:t>
+      </w:r>
+      <w:proofErr w:type="spellEnd"/>
       <w:r>
         <w:rPr>
           <w:lang w:val="en-US"/>
@@ -1193,6 +1331,7 @@
         <w:rPr>
           <w:lang w:val="en-US"/>
         </w:rPr>
+        <w:lastRenderedPageBreak/>
         <w:t>Serialization</w:t>
       </w:r>
       <w:bookmarkEnd w:id="21"/>
@@ -1214,8 +1353,17 @@
           <w:color w:val="FF0000"/>
           <w:lang w:val="en-US"/>
         </w:rPr>
-        <w:t>TODO: figur</w:t>
-      </w:r>
+        <w:t xml:space="preserve">TODO: </w:t>
+      </w:r>
+      <w:proofErr w:type="spellStart"/>
+      <w:r>
+        <w:rPr>
+          <w:color w:val="FF0000"/>
+          <w:lang w:val="en-US"/>
+        </w:rPr>
+        <w:t>figur</w:t>
+      </w:r>
+      <w:proofErr w:type="spellEnd"/>
       <w:r>
         <w:rPr>
           <w:lang w:val="en-US"/>
@@ -1466,7 +1614,13 @@
         </w:sectPr>
       </w:pPr>
     </w:p>
-    <w:p/>
+    <w:p>
+      <w:pPr>
+        <w:rPr>
+          <w:lang w:val="en-US"/>
+        </w:rPr>
+      </w:pPr>
+    </w:p>
     <w:sectPr>
       <w:pgSz w:w="11906" w:h="16838"/>
       <w:pgMar w:top="1417" w:right="1417" w:bottom="1417" w:left="1417" w:header="708" w:footer="708" w:gutter="0"/>
@@ -1609,15 +1763,28 @@
         </w:rPr>
         <w:t xml:space="preserve"> </w:t>
       </w:r>
-      <w:hyperlink r:id="rId2" w:history="1">
-        <w:r>
-          <w:rPr>
-            <w:rStyle w:val="Hyperkobling"/>
-            <w:lang w:val="en-US"/>
-          </w:rPr>
-          <w:t>http://docs.seleniumhq.org/</w:t>
-        </w:r>
-      </w:hyperlink>
+      <w:r>
+        <w:fldChar w:fldCharType="begin"/>
+      </w:r>
+      <w:r>
+        <w:rPr>
+          <w:lang w:val="en-US"/>
+        </w:rPr>
+        <w:instrText>HYPERLINK "http://docs.seleniumhq.org/"</w:instrText>
+      </w:r>
+      <w:r>
+        <w:fldChar w:fldCharType="separate"/>
+      </w:r>
+      <w:r>
+        <w:rPr>
+          <w:rStyle w:val="Hyperkobling"/>
+          <w:lang w:val="en-US"/>
+        </w:rPr>
+        <w:t>http://docs.seleniumhq.org/</w:t>
+      </w:r>
+      <w:r>
+        <w:fldChar w:fldCharType="end"/>
+      </w:r>
     </w:p>
   </w:footnote>
   <w:footnote w:id="4">
@@ -2309,6 +2476,7 @@
   <w:style w:type="paragraph" w:default="1" w:styleId="Normal">
     <w:name w:val="Normal"/>
     <w:qFormat/>
+    <w:rsid w:val="00754228"/>
   </w:style>
   <w:style w:type="paragraph" w:styleId="Overskrift1">
     <w:name w:val="heading 1"/>

</xml_diff>

<commit_message>
Added maturity criteria to methodology
</commit_message>
<xml_diff>
--- a/Thesis/Methodology.docx
+++ b/Thesis/Methodology.docx
@@ -51,83 +51,42 @@
           <w:color w:val="FF0000"/>
           <w:lang w:val="en-US"/>
         </w:rPr>
-        <w:t xml:space="preserve">TODO: Also write about the discussions I will have about http </w:t>
-      </w:r>
-      <w:proofErr w:type="spellStart"/>
+        <w:t>TODO: Also write about the discussions I will have about http vs ws?</w:t>
+      </w:r>
       <w:r>
         <w:rPr>
           <w:color w:val="FF0000"/>
           <w:lang w:val="en-US"/>
         </w:rPr>
-        <w:t>vs</w:t>
-      </w:r>
-      <w:proofErr w:type="spellEnd"/>
+        <w:br/>
+      </w:r>
+    </w:p>
+    <w:p>
+      <w:pPr>
+        <w:rPr>
+          <w:lang w:val="en-US"/>
+        </w:rPr>
+      </w:pPr>
+      <w:r>
+        <w:rPr>
+          <w:lang w:val="en-US"/>
+        </w:rPr>
+        <w:t>This thesis will cover and compare five different frameworks for real time web applications. Frameworks will be selected through a screening process described in section</w:t>
+      </w:r>
+      <w:r>
+        <w:rPr>
+          <w:color w:val="1F497D" w:themeColor="text2"/>
+          <w:lang w:val="en-US"/>
+        </w:rPr>
+        <w:t xml:space="preserve"> (</w:t>
+      </w:r>
       <w:r>
         <w:rPr>
           <w:color w:val="FF0000"/>
           <w:lang w:val="en-US"/>
         </w:rPr>
-        <w:t xml:space="preserve"> </w:t>
-      </w:r>
-      <w:proofErr w:type="spellStart"/>
-      <w:r>
-        <w:rPr>
-          <w:color w:val="FF0000"/>
-          <w:lang w:val="en-US"/>
-        </w:rPr>
-        <w:t>ws</w:t>
-      </w:r>
-      <w:proofErr w:type="spellEnd"/>
-      <w:r>
-        <w:rPr>
-          <w:color w:val="FF0000"/>
-          <w:lang w:val="en-US"/>
-        </w:rPr>
-        <w:t>?</w:t>
-      </w:r>
-      <w:r>
-        <w:rPr>
-          <w:color w:val="FF0000"/>
-          <w:lang w:val="en-US"/>
-        </w:rPr>
-        <w:br/>
-      </w:r>
-    </w:p>
-    <w:p>
-      <w:pPr>
-        <w:rPr>
-          <w:lang w:val="en-US"/>
-        </w:rPr>
-      </w:pPr>
-      <w:r>
-        <w:rPr>
-          <w:lang w:val="en-US"/>
-        </w:rPr>
-        <w:t>This thesis will cover and compare five different frameworks for real time web applications. Frameworks will be selected through a screening process described in section</w:t>
-      </w:r>
-      <w:r>
-        <w:rPr>
-          <w:color w:val="1F497D" w:themeColor="text2"/>
-          <w:lang w:val="en-US"/>
-        </w:rPr>
-        <w:t xml:space="preserve"> (</w:t>
-      </w:r>
-      <w:r>
-        <w:rPr>
-          <w:color w:val="FF0000"/>
-          <w:lang w:val="en-US"/>
-        </w:rPr>
-        <w:t xml:space="preserve">TODO: </w:t>
-      </w:r>
-      <w:proofErr w:type="spellStart"/>
-      <w:r>
-        <w:rPr>
-          <w:color w:val="FF0000"/>
-          <w:lang w:val="en-US"/>
-        </w:rPr>
-        <w:t>crossref</w:t>
-      </w:r>
-      <w:proofErr w:type="spellEnd"/>
+        <w:t>TODO: crossref</w:t>
+      </w:r>
       <w:r>
         <w:rPr>
           <w:color w:val="1F497D" w:themeColor="text2"/>
@@ -358,21 +317,7 @@
           <w:lang w:val="en-US"/>
         </w:rPr>
         <w:lastRenderedPageBreak/>
-        <w:t xml:space="preserve">impression the framework gives has to be professional, meaning that the homepage, or </w:t>
-      </w:r>
-      <w:proofErr w:type="spellStart"/>
-      <w:r>
-        <w:rPr>
-          <w:lang w:val="en-US"/>
-        </w:rPr>
-        <w:t>GitHub</w:t>
-      </w:r>
-      <w:proofErr w:type="spellEnd"/>
-      <w:r>
-        <w:rPr>
-          <w:lang w:val="en-US"/>
-        </w:rPr>
-        <w:t xml:space="preserve"> page, should not have a lot of flashing lights and other unappealing elements.</w:t>
+        <w:t>impression the framework gives has to be professional, meaning that the homepage, or GitHub page, should not have a lot of flashing lights and other unappealing elements.</w:t>
       </w:r>
     </w:p>
     <w:p>
@@ -817,19 +762,11 @@
           <w:lang w:val="en-US"/>
         </w:rPr>
       </w:pPr>
-      <w:proofErr w:type="spellStart"/>
-      <w:r>
-        <w:rPr>
-          <w:lang w:val="en-US"/>
-        </w:rPr>
-        <w:t>MySql</w:t>
-      </w:r>
-      <w:proofErr w:type="spellEnd"/>
-      <w:r>
-        <w:rPr>
-          <w:lang w:val="en-US"/>
-        </w:rPr>
-        <w:t xml:space="preserve"> will be utilized as database unless it requires substantial workarounds, that may cause the framework to misbehave, to implement it.</w:t>
+      <w:r>
+        <w:rPr>
+          <w:lang w:val="en-US"/>
+        </w:rPr>
+        <w:t>MySql will be utilized as database unless it requires substantial workarounds, that may cause the framework to misbehave, to implement it.</w:t>
       </w:r>
     </w:p>
     <w:p>
@@ -909,35 +846,7 @@
         <w:rPr>
           <w:lang w:val="en-US"/>
         </w:rPr>
-        <w:t xml:space="preserve">All tests (integration and unit) will use common testing frameworks in the framework language. For Java: </w:t>
-      </w:r>
-      <w:proofErr w:type="spellStart"/>
-      <w:r>
-        <w:rPr>
-          <w:lang w:val="en-US"/>
-        </w:rPr>
-        <w:t>JUnit</w:t>
-      </w:r>
-      <w:proofErr w:type="spellEnd"/>
-      <w:r>
-        <w:rPr>
-          <w:lang w:val="en-US"/>
-        </w:rPr>
-        <w:t xml:space="preserve">, for C#: </w:t>
-      </w:r>
-      <w:proofErr w:type="spellStart"/>
-      <w:r>
-        <w:rPr>
-          <w:lang w:val="en-US"/>
-        </w:rPr>
-        <w:t>NUnit</w:t>
-      </w:r>
-      <w:proofErr w:type="spellEnd"/>
-      <w:r>
-        <w:rPr>
-          <w:lang w:val="en-US"/>
-        </w:rPr>
-        <w:t xml:space="preserve">, for JavaScript: Mocha with some assertion framework like should.js. </w:t>
+        <w:t xml:space="preserve">All tests (integration and unit) will use common testing frameworks in the framework language. For Java: JUnit, for C#: NUnit, for JavaScript: Mocha with some assertion framework like should.js. </w:t>
       </w:r>
       <w:r>
         <w:rPr>
@@ -999,23 +908,7 @@
           <w:color w:val="FF0000"/>
           <w:lang w:val="en-US"/>
         </w:rPr>
-        <w:t xml:space="preserve">TODO: </w:t>
-      </w:r>
-      <w:proofErr w:type="spellStart"/>
-      <w:r>
-        <w:rPr>
-          <w:color w:val="FF0000"/>
-          <w:lang w:val="en-US"/>
-        </w:rPr>
-        <w:t>crossref</w:t>
-      </w:r>
-      <w:proofErr w:type="spellEnd"/>
-      <w:r>
-        <w:rPr>
-          <w:color w:val="FF0000"/>
-          <w:lang w:val="en-US"/>
-        </w:rPr>
-        <w:t xml:space="preserve"> and write about it</w:t>
+        <w:t>TODO: crossref and write about it</w:t>
       </w:r>
       <w:r>
         <w:rPr>
@@ -1076,33 +969,11 @@
           <w:lang w:val="en-US"/>
         </w:rPr>
       </w:pPr>
-      <w:proofErr w:type="spellStart"/>
-      <w:r>
-        <w:rPr>
-          <w:lang w:val="en-US"/>
-        </w:rPr>
-        <w:t>MySql</w:t>
-      </w:r>
-      <w:proofErr w:type="spellEnd"/>
-      <w:r>
-        <w:rPr>
-          <w:lang w:val="en-US"/>
-        </w:rPr>
-        <w:t xml:space="preserve">, while it is an aging database engine, is one of the oldest, best maintained and used database engines on the marked. It is reliable and simple to use, and it should be universal enough for all frameworks to use. If, however, some framework does not support it out of the box, I will have to consider not to use it. Using another database for a specific framework is allowed if and only if making it work with </w:t>
-      </w:r>
-      <w:proofErr w:type="spellStart"/>
-      <w:r>
-        <w:rPr>
-          <w:lang w:val="en-US"/>
-        </w:rPr>
-        <w:t>MySql</w:t>
-      </w:r>
-      <w:proofErr w:type="spellEnd"/>
-      <w:r>
-        <w:rPr>
-          <w:lang w:val="en-US"/>
-        </w:rPr>
-        <w:t xml:space="preserve"> requires some workarounds that may change the frameworks original behavior. All hacks that require changing the frameworks source code is also out of the question, and will lead to the usage of one database engine officially supported by the framework.</w:t>
+      <w:r>
+        <w:rPr>
+          <w:lang w:val="en-US"/>
+        </w:rPr>
+        <w:t>MySql, while it is an aging database engine, is one of the oldest, best maintained and used database engines on the marked. It is reliable and simple to use, and it should be universal enough for all frameworks to use. If, however, some framework does not support it out of the box, I will have to consider not to use it. Using another database for a specific framework is allowed if and only if making it work with MySql requires some workarounds that may change the frameworks original behavior. All hacks that require changing the frameworks source code is also out of the question, and will lead to the usage of one database engine officially supported by the framework.</w:t>
       </w:r>
     </w:p>
     <w:p>
@@ -1259,17 +1130,8 @@
           <w:color w:val="FF0000"/>
           <w:lang w:val="en-US"/>
         </w:rPr>
-        <w:t xml:space="preserve">TODO: </w:t>
-      </w:r>
-      <w:proofErr w:type="spellStart"/>
-      <w:r>
-        <w:rPr>
-          <w:color w:val="FF0000"/>
-          <w:lang w:val="en-US"/>
-        </w:rPr>
-        <w:t>forkortelse</w:t>
-      </w:r>
-      <w:proofErr w:type="spellEnd"/>
+        <w:t>TODO: forkortelse</w:t>
+      </w:r>
       <w:r>
         <w:rPr>
           <w:lang w:val="en-US"/>
@@ -1353,17 +1215,8 @@
           <w:color w:val="FF0000"/>
           <w:lang w:val="en-US"/>
         </w:rPr>
-        <w:t xml:space="preserve">TODO: </w:t>
-      </w:r>
-      <w:proofErr w:type="spellStart"/>
-      <w:r>
-        <w:rPr>
-          <w:color w:val="FF0000"/>
-          <w:lang w:val="en-US"/>
-        </w:rPr>
-        <w:t>figur</w:t>
-      </w:r>
-      <w:proofErr w:type="spellEnd"/>
+        <w:t>TODO: figur</w:t>
+      </w:r>
       <w:r>
         <w:rPr>
           <w:lang w:val="en-US"/>
@@ -1410,6 +1263,33 @@
           <w:lang w:val="en-US"/>
         </w:rPr>
         <w:t xml:space="preserve">If any part or practice of the framework seems unnecessarily complicated, I will write about it here. Also, if something I expected to be hard is made easy, it will be taken into account under this criteria.  </w:t>
+      </w:r>
+    </w:p>
+    <w:p>
+      <w:pPr>
+        <w:pStyle w:val="Overskrift3"/>
+        <w:rPr>
+          <w:lang w:val="en-US"/>
+        </w:rPr>
+      </w:pPr>
+      <w:r>
+        <w:rPr>
+          <w:lang w:val="en-US"/>
+        </w:rPr>
+        <w:t>Maturity</w:t>
+      </w:r>
+    </w:p>
+    <w:p>
+      <w:pPr>
+        <w:rPr>
+          <w:lang w:val="en-US" w:eastAsia="en-US"/>
+        </w:rPr>
+      </w:pPr>
+      <w:r>
+        <w:rPr>
+          <w:lang w:val="en-US" w:eastAsia="en-US"/>
+        </w:rPr>
+        <w:t>A half finished product will most likely never be used in any sort of production code, and is therefore quite useless. With this criteria, I want to evaluate the overall quality of the framework. I also want to give an assessment of how “finished” it felt–how stable and reliable it was during the development process. How well documented the different aspects of the framework is, also counts towards the overall maturity assessment.</w:t>
       </w:r>
     </w:p>
     <w:p>
@@ -1763,28 +1643,15 @@
         </w:rPr>
         <w:t xml:space="preserve"> </w:t>
       </w:r>
-      <w:r>
-        <w:fldChar w:fldCharType="begin"/>
-      </w:r>
-      <w:r>
-        <w:rPr>
-          <w:lang w:val="en-US"/>
-        </w:rPr>
-        <w:instrText>HYPERLINK "http://docs.seleniumhq.org/"</w:instrText>
-      </w:r>
-      <w:r>
-        <w:fldChar w:fldCharType="separate"/>
-      </w:r>
-      <w:r>
-        <w:rPr>
-          <w:rStyle w:val="Hyperkobling"/>
-          <w:lang w:val="en-US"/>
-        </w:rPr>
-        <w:t>http://docs.seleniumhq.org/</w:t>
-      </w:r>
-      <w:r>
-        <w:fldChar w:fldCharType="end"/>
-      </w:r>
+      <w:hyperlink r:id="rId2" w:history="1">
+        <w:r>
+          <w:rPr>
+            <w:rStyle w:val="Hyperkobling"/>
+            <w:lang w:val="en-US"/>
+          </w:rPr>
+          <w:t>http://docs.seleniumhq.org/</w:t>
+        </w:r>
+      </w:hyperlink>
     </w:p>
   </w:footnote>
   <w:footnote w:id="4">

</xml_diff>

<commit_message>
Some small changes to Methodology
</commit_message>
<xml_diff>
--- a/Thesis/Methodology.docx
+++ b/Thesis/Methodology.docx
@@ -242,6 +242,25 @@
         </w:rPr>
         <w:t xml:space="preserve"> for this thesis.</w:t>
       </w:r>
+      <w:r>
+        <w:rPr>
+          <w:lang w:val="en-US"/>
+        </w:rPr>
+        <w:t xml:space="preserve"> I will test all frameworks in Google Chrome, Opera, Mozilla Firefox, Internet Explorer 10, 9 and 8. Internet Explorer 7 is still used by many, but fewer and fewer are supporting it. One example is the newest version of the JavaScript framework JQuery (</w:t>
+      </w:r>
+      <w:r>
+        <w:rPr>
+          <w:color w:val="FF0000"/>
+          <w:lang w:val="en-US"/>
+        </w:rPr>
+        <w:t>TODO: source</w:t>
+      </w:r>
+      <w:r>
+        <w:rPr>
+          <w:lang w:val="en-US"/>
+        </w:rPr>
+        <w:t>).</w:t>
+      </w:r>
     </w:p>
     <w:p>
       <w:pPr>
@@ -284,6 +303,7 @@
         <w:rPr>
           <w:lang w:val="en-US"/>
         </w:rPr>
+        <w:lastRenderedPageBreak/>
         <w:t>Presentation</w:t>
       </w:r>
       <w:bookmarkEnd w:id="6"/>
@@ -310,14 +330,7 @@
         <w:rPr>
           <w:lang w:val="en-US"/>
         </w:rPr>
-        <w:t xml:space="preserve"> text to make it look more appealing. The general </w:t>
-      </w:r>
-      <w:r>
-        <w:rPr>
-          <w:lang w:val="en-US"/>
-        </w:rPr>
-        <w:lastRenderedPageBreak/>
-        <w:t>impression the framework gives has to be professional, meaning that the homepage, or GitHub page, should not have a lot of flashing lights and other unappealing elements.</w:t>
+        <w:t xml:space="preserve"> text to make it look more appealing. The general impression the framework gives has to be professional, meaning that the homepage, or GitHub page, should not have a lot of flashing lights and other unappealing elements.</w:t>
       </w:r>
     </w:p>
     <w:p>
@@ -590,6 +603,7 @@
         <w:rPr>
           <w:lang w:val="en-US"/>
         </w:rPr>
+        <w:lastRenderedPageBreak/>
         <w:t>Users must receive real time updates regarding all global events.</w:t>
       </w:r>
     </w:p>
@@ -608,7 +622,6 @@
         <w:rPr>
           <w:lang w:val="en-US"/>
         </w:rPr>
-        <w:lastRenderedPageBreak/>
         <w:t>Global events are defined as all actions except from logging in and registering a new user.</w:t>
       </w:r>
     </w:p>
@@ -846,7 +859,19 @@
         <w:rPr>
           <w:lang w:val="en-US"/>
         </w:rPr>
-        <w:t xml:space="preserve">All tests (integration and unit) will use common testing frameworks in the framework language. For Java: JUnit, for C#: NUnit, for JavaScript: Mocha with some assertion framework like should.js. </w:t>
+        <w:t>All tests (integration and unit) will use common testing frameworks in the framework language. For Java: JUnit, for C#: NUnit, for JavaScript: Mocha with</w:t>
+      </w:r>
+      <w:r>
+        <w:rPr>
+          <w:lang w:val="en-US"/>
+        </w:rPr>
+        <w:t xml:space="preserve"> some assertion framework like S</w:t>
+      </w:r>
+      <w:r>
+        <w:rPr>
+          <w:lang w:val="en-US"/>
+        </w:rPr>
+        <w:t xml:space="preserve">hould.js. </w:t>
       </w:r>
       <w:r>
         <w:rPr>
@@ -1136,7 +1161,32 @@
         <w:rPr>
           <w:lang w:val="en-US"/>
         </w:rPr>
-        <w:t>)? If not, does other, established IDEs support it? Or are you forced to use a basic text editor? Having a good IDE is very useful, especially when working with new technologies. However, it isn’t much help if the IntelliSense support is non-existent. And even more important is debugging opportunities on both client and server. All of these together makes up the coding environment, and I believe having a solid environment is crucial for getting people to use a framework.</w:t>
+        <w:t xml:space="preserve">)? If not, does other, established IDEs support it? Or are you forced to use a basic text editor? Having a good IDE is very useful, especially when working with new technologies. However, it isn’t much help if the IntelliSense </w:t>
+      </w:r>
+      <w:r>
+        <w:rPr>
+          <w:lang w:val="en-US"/>
+        </w:rPr>
+        <w:t>(</w:t>
+      </w:r>
+      <w:r>
+        <w:rPr>
+          <w:color w:val="FF0000"/>
+          <w:lang w:val="en-US"/>
+        </w:rPr>
+        <w:t>TODO: Explain!</w:t>
+      </w:r>
+      <w:r>
+        <w:rPr>
+          <w:lang w:val="en-US"/>
+        </w:rPr>
+        <w:t xml:space="preserve">) </w:t>
+      </w:r>
+      <w:r>
+        <w:rPr>
+          <w:lang w:val="en-US"/>
+        </w:rPr>
+        <w:t>support is non-existent. And even more important is debugging opportunities on both client and server. All of these together makes up the coding environment, and I believe having a solid environment is crucial for getting people to use a framework.</w:t>
       </w:r>
     </w:p>
     <w:p>

</xml_diff>